<commit_message>
Refactored EV3Wifi VS2015 project, now it is a library EV3WifiLib
</commit_message>
<xml_diff>
--- a/UnityRobot.docx
+++ b/UnityRobot.docx
@@ -1154,7 +1154,13 @@
     </w:p>
     <w:p>
       <w:r>
-        <w:t xml:space="preserve">Connecting the EV3 Mindstorms robot is not trivial. </w:t>
+        <w:t xml:space="preserve">Connecting the EV3 Mindstorms robot </w:t>
+      </w:r>
+      <w:r>
+        <w:t xml:space="preserve">to a host like Unity </w:t>
+      </w:r>
+      <w:r>
+        <w:t xml:space="preserve">is not trivial. </w:t>
       </w:r>
       <w:r>
         <w:t xml:space="preserve">Several </w:t>
@@ -1172,7 +1178,10 @@
         <w:t xml:space="preserve"> is that Unity 5.3.2 supports .NET</w:t>
       </w:r>
       <w:r>
-        <w:t xml:space="preserve"> 2.0. This means that existing code or libraries u</w:t>
+        <w:t xml:space="preserve"> 3.5</w:t>
+      </w:r>
+      <w:r>
+        <w:t>. This means that existing code or libraries u</w:t>
       </w:r>
       <w:r>
         <w:t>sing .NET &gt; 2.0</w:t>
@@ -1244,7 +1253,13 @@
         </w:r>
       </w:hyperlink>
       <w:r>
-        <w:t xml:space="preserve"> it is possible to  connect to the EV3 using Bluetooth. However, some .NET 4 functionality is used: the queuing mechanism in System.Collections.Concurrent</w:t>
+        <w:t xml:space="preserve"> it is possible to  connect </w:t>
+      </w:r>
+      <w:r>
+        <w:t xml:space="preserve">a host </w:t>
+      </w:r>
+      <w:r>
+        <w:t>to the EV3 using Bluetooth. However, some .NET 4 functionality is used: the queuing mechanism in System.Collections.Concurrent</w:t>
       </w:r>
       <w:r>
         <w:t>. So this has to be replaced.</w:t>
@@ -1300,7 +1315,13 @@
         <w:t xml:space="preserve"> it is possible </w:t>
       </w:r>
       <w:r>
-        <w:t xml:space="preserve">to connect to the EV3 using </w:t>
+        <w:t xml:space="preserve">to connect </w:t>
+      </w:r>
+      <w:r>
+        <w:t xml:space="preserve">a host </w:t>
+      </w:r>
+      <w:r>
+        <w:t xml:space="preserve">to the EV3 using </w:t>
       </w:r>
       <w:r>
         <w:t>Wifi</w:t>
@@ -1358,13 +1379,7 @@
         </w:r>
       </w:hyperlink>
       <w:r>
-        <w:t xml:space="preserve">. These libraries also make use of  </w:t>
-      </w:r>
-      <w:r>
-        <w:t>.NET 4 functionality so will not work with Unity</w:t>
-      </w:r>
-      <w:r>
-        <w:t>.</w:t>
+        <w:t>. These libraries also make use of  .NET 4 functionality so will not work with Unity.</w:t>
       </w:r>
       <w:r>
         <w:t xml:space="preserve"> I tested this only using a USB connection which worked.</w:t>
@@ -1375,10 +1390,196 @@
         <w:pStyle w:val="Heading2"/>
       </w:pPr>
       <w:r>
-        <w:t>Connecting using Wifi and simple UDP connection</w:t>
+        <w:t>Conne</w:t>
+      </w:r>
+      <w:r>
+        <w:t xml:space="preserve">cting using Wifi and simple TCP/IP </w:t>
+      </w:r>
+      <w:r>
+        <w:t>connection</w:t>
+      </w:r>
+    </w:p>
+    <w:p>
+      <w:r>
+        <w:t xml:space="preserve">The EV3 can connect throug Wifi. Only  the 'NETGEAR </w:t>
+      </w:r>
+      <w:r>
+        <w:t>WNA1100 - N150 Wireless USB Adapter</w:t>
+      </w:r>
+      <w:r>
+        <w:t xml:space="preserve">' is supported. How connect </w:t>
+      </w:r>
+      <w:r>
+        <w:t xml:space="preserve">a host </w:t>
+      </w:r>
+      <w:r>
+        <w:t xml:space="preserve">to EV3 through Wifi is described at </w:t>
+      </w:r>
+      <w:hyperlink r:id="rId18" w:history="1">
+        <w:r>
+          <w:rPr>
+            <w:rStyle w:val="Hyperlink"/>
+          </w:rPr>
+          <w:t>http://www.monobrick.dk/guides</w:t>
+        </w:r>
+        <w:r>
+          <w:rPr>
+            <w:rStyle w:val="Hyperlink"/>
+          </w:rPr>
+          <w:t>/</w:t>
+        </w:r>
+        <w:r>
+          <w:rPr>
+            <w:rStyle w:val="Hyperlink"/>
+          </w:rPr>
+          <w:t>how-to-establish-a-wifi-connection-with-the-ev3-brick/</w:t>
+        </w:r>
+      </w:hyperlink>
+      <w:r>
+        <w:t>.</w:t>
+      </w:r>
+      <w:r>
+        <w:t xml:space="preserve"> In short:</w:t>
+      </w:r>
+    </w:p>
+    <w:p>
+      <w:pPr>
+        <w:pStyle w:val="ListParagraph"/>
+        <w:numPr>
+          <w:ilvl w:val="0"/>
+          <w:numId w:val="34"/>
+        </w:numPr>
+      </w:pPr>
+      <w:r>
+        <w:t>When the EV3 wifi is enabled and connection is made to the network, the EV3 starts broadcasting an UDP message every 10 seconds. This broadcast contains the serial number of the EV3.</w:t>
+      </w:r>
+    </w:p>
+    <w:p>
+      <w:pPr>
+        <w:pStyle w:val="ListParagraph"/>
+        <w:numPr>
+          <w:ilvl w:val="0"/>
+          <w:numId w:val="34"/>
+        </w:numPr>
+      </w:pPr>
+      <w:r>
+        <w:t xml:space="preserve">The host now knows the EV3 IP address </w:t>
+      </w:r>
+      <w:r>
+        <w:t xml:space="preserve">and serial number </w:t>
+      </w:r>
+      <w:r>
+        <w:t>and replies to this message to let the EV3 know it can expect a connection request.</w:t>
+      </w:r>
+    </w:p>
+    <w:p>
+      <w:pPr>
+        <w:pStyle w:val="ListParagraph"/>
+        <w:numPr>
+          <w:ilvl w:val="0"/>
+          <w:numId w:val="34"/>
+        </w:numPr>
+      </w:pPr>
+      <w:r>
+        <w:t>The host sends a TCP/IP connection request.</w:t>
+      </w:r>
+    </w:p>
+    <w:p>
+      <w:pPr>
+        <w:pStyle w:val="ListParagraph"/>
+        <w:numPr>
+          <w:ilvl w:val="0"/>
+          <w:numId w:val="34"/>
+        </w:numPr>
+      </w:pPr>
+      <w:r>
+        <w:t>The EV3 accepts the connection.</w:t>
+      </w:r>
+    </w:p>
+    <w:p>
+      <w:pPr>
+        <w:pStyle w:val="ListParagraph"/>
+        <w:numPr>
+          <w:ilvl w:val="0"/>
+          <w:numId w:val="34"/>
+        </w:numPr>
+      </w:pPr>
+      <w:r>
+        <w:t>The host sends an unlock message using the Serial number of the EV3.</w:t>
+      </w:r>
+    </w:p>
+    <w:p>
+      <w:pPr>
+        <w:pStyle w:val="ListParagraph"/>
+        <w:numPr>
+          <w:ilvl w:val="0"/>
+          <w:numId w:val="34"/>
+        </w:numPr>
+      </w:pPr>
+      <w:r>
+        <w:t xml:space="preserve">The host can now send commands to the </w:t>
+      </w:r>
+      <w:r>
+        <w:t>EV3 using the TCP/IP connection.</w:t>
+      </w:r>
+    </w:p>
+    <w:p>
+      <w:r>
+        <w:t>The above connection sequency can easily be implemented in C# with .NET 3.5 functionality which is used in Unity.</w:t>
+      </w:r>
+    </w:p>
+    <w:p>
+      <w:pPr>
+        <w:pStyle w:val="Heading3"/>
+      </w:pPr>
+      <w:r>
+        <w:t>Sending messages from host to EV3</w:t>
+      </w:r>
+    </w:p>
+    <w:p>
+      <w:r>
+        <w:t>After the connection is established System Commands or Direct Commands can be sent to the EV3. One of the commands is 'WRITEMAILBOX' which can be used to send a message to a receiving mailbox on the EV3.</w:t>
+      </w:r>
+    </w:p>
+    <w:p>
+      <w:pPr>
+        <w:pStyle w:val="Heading3"/>
+      </w:pPr>
+      <w:r>
+        <w:t xml:space="preserve">Sending </w:t>
       </w:r>
       <w:bookmarkStart w:id="3" w:name="_GoBack"/>
       <w:bookmarkEnd w:id="3"/>
+      <w:r>
+        <w:t>messages from from EV3 to host</w:t>
+      </w:r>
+    </w:p>
+    <w:p>
+      <w:r>
+        <w:t>Sending back messages from the EV3 to the host through a mailbox seems only to be supported for Bluetooth, not for Wifi.</w:t>
+      </w:r>
+    </w:p>
+    <w:p>
+      <w:r>
+        <w:t xml:space="preserve">At </w:t>
+      </w:r>
+      <w:hyperlink r:id="rId19" w:history="1">
+        <w:r>
+          <w:rPr>
+            <w:rStyle w:val="Hyperlink"/>
+          </w:rPr>
+          <w:t>https://siouxnetontrack.wordpress.com/2014/08/19/sending-data-over-wifi-between-our-pc-application-and-the-ev3-part-1/</w:t>
+        </w:r>
+      </w:hyperlink>
+      <w:r>
+        <w:t xml:space="preserve"> a workaround is decscribed. On the EV3 it is possible to write text to a file which can be read on the host </w:t>
+      </w:r>
+      <w:r>
+        <w:t>using the 'opFile' Direct Command.</w:t>
+      </w:r>
+    </w:p>
+    <w:p/>
+    <w:p>
       <w:r>
         <w:br w:type="page"/>
       </w:r>
@@ -2604,6 +2805,119 @@
     </w:lvl>
   </w:abstractNum>
   <w:abstractNum w:abstractNumId="10">
+    <w:nsid w:val="30EA47E2"/>
+    <w:multiLevelType w:val="hybridMultilevel"/>
+    <w:tmpl w:val="D19AA240"/>
+    <w:lvl w:ilvl="0" w:tplc="04090001">
+      <w:start w:val="1"/>
+      <w:numFmt w:val="bullet"/>
+      <w:lvlText w:val=""/>
+      <w:lvlJc w:val="left"/>
+      <w:pPr>
+        <w:ind w:left="720" w:hanging="360"/>
+      </w:pPr>
+      <w:rPr>
+        <w:rFonts w:ascii="Symbol" w:hAnsi="Symbol" w:hint="default"/>
+      </w:rPr>
+    </w:lvl>
+    <w:lvl w:ilvl="1" w:tplc="04090003" w:tentative="1">
+      <w:start w:val="1"/>
+      <w:numFmt w:val="bullet"/>
+      <w:lvlText w:val="o"/>
+      <w:lvlJc w:val="left"/>
+      <w:pPr>
+        <w:ind w:left="1440" w:hanging="360"/>
+      </w:pPr>
+      <w:rPr>
+        <w:rFonts w:ascii="Courier New" w:hAnsi="Courier New" w:hint="default"/>
+      </w:rPr>
+    </w:lvl>
+    <w:lvl w:ilvl="2" w:tplc="04090005" w:tentative="1">
+      <w:start w:val="1"/>
+      <w:numFmt w:val="bullet"/>
+      <w:lvlText w:val=""/>
+      <w:lvlJc w:val="left"/>
+      <w:pPr>
+        <w:ind w:left="2160" w:hanging="360"/>
+      </w:pPr>
+      <w:rPr>
+        <w:rFonts w:ascii="Wingdings" w:hAnsi="Wingdings" w:hint="default"/>
+      </w:rPr>
+    </w:lvl>
+    <w:lvl w:ilvl="3" w:tplc="04090001" w:tentative="1">
+      <w:start w:val="1"/>
+      <w:numFmt w:val="bullet"/>
+      <w:lvlText w:val=""/>
+      <w:lvlJc w:val="left"/>
+      <w:pPr>
+        <w:ind w:left="2880" w:hanging="360"/>
+      </w:pPr>
+      <w:rPr>
+        <w:rFonts w:ascii="Symbol" w:hAnsi="Symbol" w:hint="default"/>
+      </w:rPr>
+    </w:lvl>
+    <w:lvl w:ilvl="4" w:tplc="04090003" w:tentative="1">
+      <w:start w:val="1"/>
+      <w:numFmt w:val="bullet"/>
+      <w:lvlText w:val="o"/>
+      <w:lvlJc w:val="left"/>
+      <w:pPr>
+        <w:ind w:left="3600" w:hanging="360"/>
+      </w:pPr>
+      <w:rPr>
+        <w:rFonts w:ascii="Courier New" w:hAnsi="Courier New" w:hint="default"/>
+      </w:rPr>
+    </w:lvl>
+    <w:lvl w:ilvl="5" w:tplc="04090005" w:tentative="1">
+      <w:start w:val="1"/>
+      <w:numFmt w:val="bullet"/>
+      <w:lvlText w:val=""/>
+      <w:lvlJc w:val="left"/>
+      <w:pPr>
+        <w:ind w:left="4320" w:hanging="360"/>
+      </w:pPr>
+      <w:rPr>
+        <w:rFonts w:ascii="Wingdings" w:hAnsi="Wingdings" w:hint="default"/>
+      </w:rPr>
+    </w:lvl>
+    <w:lvl w:ilvl="6" w:tplc="04090001" w:tentative="1">
+      <w:start w:val="1"/>
+      <w:numFmt w:val="bullet"/>
+      <w:lvlText w:val=""/>
+      <w:lvlJc w:val="left"/>
+      <w:pPr>
+        <w:ind w:left="5040" w:hanging="360"/>
+      </w:pPr>
+      <w:rPr>
+        <w:rFonts w:ascii="Symbol" w:hAnsi="Symbol" w:hint="default"/>
+      </w:rPr>
+    </w:lvl>
+    <w:lvl w:ilvl="7" w:tplc="04090003" w:tentative="1">
+      <w:start w:val="1"/>
+      <w:numFmt w:val="bullet"/>
+      <w:lvlText w:val="o"/>
+      <w:lvlJc w:val="left"/>
+      <w:pPr>
+        <w:ind w:left="5760" w:hanging="360"/>
+      </w:pPr>
+      <w:rPr>
+        <w:rFonts w:ascii="Courier New" w:hAnsi="Courier New" w:hint="default"/>
+      </w:rPr>
+    </w:lvl>
+    <w:lvl w:ilvl="8" w:tplc="04090005" w:tentative="1">
+      <w:start w:val="1"/>
+      <w:numFmt w:val="bullet"/>
+      <w:lvlText w:val=""/>
+      <w:lvlJc w:val="left"/>
+      <w:pPr>
+        <w:ind w:left="6480" w:hanging="360"/>
+      </w:pPr>
+      <w:rPr>
+        <w:rFonts w:ascii="Wingdings" w:hAnsi="Wingdings" w:hint="default"/>
+      </w:rPr>
+    </w:lvl>
+  </w:abstractNum>
+  <w:abstractNum w:abstractNumId="11">
     <w:nsid w:val="31791DB1"/>
     <w:multiLevelType w:val="hybridMultilevel"/>
     <w:tmpl w:val="87927C84"/>
@@ -2716,7 +3030,7 @@
       </w:rPr>
     </w:lvl>
   </w:abstractNum>
-  <w:abstractNum w:abstractNumId="11">
+  <w:abstractNum w:abstractNumId="12">
     <w:nsid w:val="465E51C6"/>
     <w:multiLevelType w:val="hybridMultilevel"/>
     <w:tmpl w:val="9EDCE3EA"/>
@@ -2829,7 +3143,7 @@
       </w:rPr>
     </w:lvl>
   </w:abstractNum>
-  <w:abstractNum w:abstractNumId="12">
+  <w:abstractNum w:abstractNumId="13">
     <w:nsid w:val="4F0D5CC3"/>
     <w:multiLevelType w:val="multilevel"/>
     <w:tmpl w:val="7494DB1A"/>
@@ -2915,7 +3229,7 @@
       </w:pPr>
     </w:lvl>
   </w:abstractNum>
-  <w:abstractNum w:abstractNumId="13">
+  <w:abstractNum w:abstractNumId="14">
     <w:nsid w:val="508E2C8F"/>
     <w:multiLevelType w:val="multilevel"/>
     <w:tmpl w:val="F3582D12"/>
@@ -3005,7 +3319,7 @@
       </w:pPr>
     </w:lvl>
   </w:abstractNum>
-  <w:abstractNum w:abstractNumId="14">
+  <w:abstractNum w:abstractNumId="15">
     <w:nsid w:val="57186A4D"/>
     <w:multiLevelType w:val="multilevel"/>
     <w:tmpl w:val="01AEC748"/>
@@ -3091,7 +3405,7 @@
       </w:pPr>
     </w:lvl>
   </w:abstractNum>
-  <w:abstractNum w:abstractNumId="15">
+  <w:abstractNum w:abstractNumId="16">
     <w:nsid w:val="577F7E4C"/>
     <w:multiLevelType w:val="hybridMultilevel"/>
     <w:tmpl w:val="06F64B2A"/>
@@ -3204,7 +3518,7 @@
       </w:rPr>
     </w:lvl>
   </w:abstractNum>
-  <w:abstractNum w:abstractNumId="16">
+  <w:abstractNum w:abstractNumId="17">
     <w:nsid w:val="578304C9"/>
     <w:multiLevelType w:val="hybridMultilevel"/>
     <w:tmpl w:val="9AC05772"/>
@@ -3293,7 +3607,7 @@
       </w:pPr>
     </w:lvl>
   </w:abstractNum>
-  <w:abstractNum w:abstractNumId="17">
+  <w:abstractNum w:abstractNumId="18">
     <w:nsid w:val="58BF525D"/>
     <w:multiLevelType w:val="hybridMultilevel"/>
     <w:tmpl w:val="12129F1A"/>
@@ -3379,7 +3693,7 @@
       </w:pPr>
     </w:lvl>
   </w:abstractNum>
-  <w:abstractNum w:abstractNumId="18">
+  <w:abstractNum w:abstractNumId="19">
     <w:nsid w:val="624C5663"/>
     <w:multiLevelType w:val="hybridMultilevel"/>
     <w:tmpl w:val="A5F40000"/>
@@ -3492,7 +3806,7 @@
       </w:rPr>
     </w:lvl>
   </w:abstractNum>
-  <w:abstractNum w:abstractNumId="19">
+  <w:abstractNum w:abstractNumId="20">
     <w:nsid w:val="62F11296"/>
     <w:multiLevelType w:val="hybridMultilevel"/>
     <w:tmpl w:val="6B40FE20"/>
@@ -3578,7 +3892,7 @@
       </w:pPr>
     </w:lvl>
   </w:abstractNum>
-  <w:abstractNum w:abstractNumId="20">
+  <w:abstractNum w:abstractNumId="21">
     <w:nsid w:val="6B9D3129"/>
     <w:multiLevelType w:val="hybridMultilevel"/>
     <w:tmpl w:val="76E80DCE"/>
@@ -3691,7 +4005,7 @@
       </w:rPr>
     </w:lvl>
   </w:abstractNum>
-  <w:abstractNum w:abstractNumId="21">
+  <w:abstractNum w:abstractNumId="22">
     <w:nsid w:val="74E42B41"/>
     <w:multiLevelType w:val="hybridMultilevel"/>
     <w:tmpl w:val="27F89B0C"/>
@@ -3777,7 +4091,7 @@
       </w:pPr>
     </w:lvl>
   </w:abstractNum>
-  <w:abstractNum w:abstractNumId="22">
+  <w:abstractNum w:abstractNumId="23">
     <w:nsid w:val="74FF33F3"/>
     <w:multiLevelType w:val="hybridMultilevel"/>
     <w:tmpl w:val="74F694BC"/>
@@ -3863,7 +4177,7 @@
       </w:pPr>
     </w:lvl>
   </w:abstractNum>
-  <w:abstractNum w:abstractNumId="23">
+  <w:abstractNum w:abstractNumId="24">
     <w:nsid w:val="75B564C2"/>
     <w:multiLevelType w:val="multilevel"/>
     <w:tmpl w:val="12129F1A"/>
@@ -3949,7 +4263,7 @@
       </w:pPr>
     </w:lvl>
   </w:abstractNum>
-  <w:abstractNum w:abstractNumId="24">
+  <w:abstractNum w:abstractNumId="25">
     <w:nsid w:val="76FF7600"/>
     <w:multiLevelType w:val="multilevel"/>
     <w:tmpl w:val="27F89B0C"/>
@@ -4035,7 +4349,7 @@
       </w:pPr>
     </w:lvl>
   </w:abstractNum>
-  <w:abstractNum w:abstractNumId="25">
+  <w:abstractNum w:abstractNumId="26">
     <w:nsid w:val="7DAB6BE7"/>
     <w:multiLevelType w:val="multilevel"/>
     <w:tmpl w:val="6A84A812"/>
@@ -4124,7 +4438,7 @@
       </w:pPr>
     </w:lvl>
   </w:abstractNum>
-  <w:abstractNum w:abstractNumId="26">
+  <w:abstractNum w:abstractNumId="27">
     <w:nsid w:val="7F3F5F8C"/>
     <w:multiLevelType w:val="hybridMultilevel"/>
     <w:tmpl w:val="A8181396"/>
@@ -4237,7 +4551,7 @@
       </w:rPr>
     </w:lvl>
   </w:abstractNum>
-  <w:abstractNum w:abstractNumId="27">
+  <w:abstractNum w:abstractNumId="28">
     <w:nsid w:val="7F715C17"/>
     <w:multiLevelType w:val="hybridMultilevel"/>
     <w:tmpl w:val="2B8E703A"/>
@@ -4351,19 +4665,19 @@
     </w:lvl>
   </w:abstractNum>
   <w:num w:numId="1">
-    <w:abstractNumId w:val="14"/>
+    <w:abstractNumId w:val="15"/>
   </w:num>
   <w:num w:numId="2">
     <w:abstractNumId w:val="3"/>
   </w:num>
   <w:num w:numId="3">
-    <w:abstractNumId w:val="12"/>
+    <w:abstractNumId w:val="13"/>
   </w:num>
   <w:num w:numId="4">
-    <w:abstractNumId w:val="13"/>
+    <w:abstractNumId w:val="14"/>
   </w:num>
   <w:num w:numId="5">
-    <w:abstractNumId w:val="13"/>
+    <w:abstractNumId w:val="14"/>
     <w:lvlOverride w:ilvl="0">
       <w:startOverride w:val="1"/>
     </w:lvlOverride>
@@ -4393,7 +4707,7 @@
     </w:lvlOverride>
   </w:num>
   <w:num w:numId="6">
-    <w:abstractNumId w:val="11"/>
+    <w:abstractNumId w:val="12"/>
   </w:num>
   <w:num w:numId="7">
     <w:abstractNumId w:val="9"/>
@@ -4408,7 +4722,7 @@
     <w:abstractNumId w:val="1"/>
   </w:num>
   <w:num w:numId="11">
-    <w:abstractNumId w:val="13"/>
+    <w:abstractNumId w:val="14"/>
     <w:lvlOverride w:ilvl="0">
       <w:startOverride w:val="1"/>
     </w:lvlOverride>
@@ -4438,7 +4752,7 @@
     </w:lvlOverride>
   </w:num>
   <w:num w:numId="12">
-    <w:abstractNumId w:val="13"/>
+    <w:abstractNumId w:val="14"/>
     <w:lvlOverride w:ilvl="0">
       <w:startOverride w:val="1"/>
     </w:lvlOverride>
@@ -4468,31 +4782,31 @@
     </w:lvlOverride>
   </w:num>
   <w:num w:numId="13">
-    <w:abstractNumId w:val="10"/>
+    <w:abstractNumId w:val="11"/>
   </w:num>
   <w:num w:numId="14">
-    <w:abstractNumId w:val="21"/>
+    <w:abstractNumId w:val="22"/>
   </w:num>
   <w:num w:numId="15">
-    <w:abstractNumId w:val="24"/>
+    <w:abstractNumId w:val="25"/>
   </w:num>
   <w:num w:numId="16">
     <w:abstractNumId w:val="8"/>
   </w:num>
   <w:num w:numId="17">
-    <w:abstractNumId w:val="25"/>
+    <w:abstractNumId w:val="26"/>
   </w:num>
   <w:num w:numId="18">
-    <w:abstractNumId w:val="16"/>
+    <w:abstractNumId w:val="17"/>
   </w:num>
   <w:num w:numId="19">
     <w:abstractNumId w:val="5"/>
   </w:num>
   <w:num w:numId="20">
-    <w:abstractNumId w:val="19"/>
+    <w:abstractNumId w:val="20"/>
   </w:num>
   <w:num w:numId="21">
-    <w:abstractNumId w:val="13"/>
+    <w:abstractNumId w:val="14"/>
     <w:lvlOverride w:ilvl="0">
       <w:startOverride w:val="1"/>
     </w:lvlOverride>
@@ -4522,19 +4836,19 @@
     </w:lvlOverride>
   </w:num>
   <w:num w:numId="22">
-    <w:abstractNumId w:val="26"/>
+    <w:abstractNumId w:val="27"/>
   </w:num>
   <w:num w:numId="23">
-    <w:abstractNumId w:val="22"/>
+    <w:abstractNumId w:val="23"/>
   </w:num>
   <w:num w:numId="24">
-    <w:abstractNumId w:val="15"/>
+    <w:abstractNumId w:val="16"/>
   </w:num>
   <w:num w:numId="25">
-    <w:abstractNumId w:val="18"/>
+    <w:abstractNumId w:val="19"/>
   </w:num>
   <w:num w:numId="26">
-    <w:abstractNumId w:val="27"/>
+    <w:abstractNumId w:val="28"/>
   </w:num>
   <w:num w:numId="27">
     <w:abstractNumId w:val="0"/>
@@ -4546,16 +4860,49 @@
     <w:abstractNumId w:val="6"/>
   </w:num>
   <w:num w:numId="30">
-    <w:abstractNumId w:val="17"/>
+    <w:abstractNumId w:val="18"/>
   </w:num>
   <w:num w:numId="31">
-    <w:abstractNumId w:val="23"/>
+    <w:abstractNumId w:val="24"/>
   </w:num>
   <w:num w:numId="32">
-    <w:abstractNumId w:val="20"/>
+    <w:abstractNumId w:val="21"/>
   </w:num>
   <w:num w:numId="33">
-    <w:abstractNumId w:val="13"/>
+    <w:abstractNumId w:val="14"/>
+    <w:lvlOverride w:ilvl="0">
+      <w:startOverride w:val="1"/>
+    </w:lvlOverride>
+    <w:lvlOverride w:ilvl="1">
+      <w:startOverride w:val="1"/>
+    </w:lvlOverride>
+    <w:lvlOverride w:ilvl="2">
+      <w:startOverride w:val="1"/>
+    </w:lvlOverride>
+    <w:lvlOverride w:ilvl="3">
+      <w:startOverride w:val="1"/>
+    </w:lvlOverride>
+    <w:lvlOverride w:ilvl="4">
+      <w:startOverride w:val="1"/>
+    </w:lvlOverride>
+    <w:lvlOverride w:ilvl="5">
+      <w:startOverride w:val="1"/>
+    </w:lvlOverride>
+    <w:lvlOverride w:ilvl="6">
+      <w:startOverride w:val="1"/>
+    </w:lvlOverride>
+    <w:lvlOverride w:ilvl="7">
+      <w:startOverride w:val="1"/>
+    </w:lvlOverride>
+    <w:lvlOverride w:ilvl="8">
+      <w:startOverride w:val="1"/>
+    </w:lvlOverride>
+  </w:num>
+  <w:num w:numId="34">
+    <w:abstractNumId w:val="10"/>
+  </w:num>
+  <w:num w:numId="35">
+    <w:abstractNumId w:val="14"/>
     <w:lvlOverride w:ilvl="0">
       <w:startOverride w:val="1"/>
     </w:lvlOverride>
@@ -6286,7 +6633,7 @@
 </file>
 
 <file path=customXml/itemProps1.xml><?xml version="1.0" encoding="utf-8"?>
-<ds:datastoreItem xmlns:ds="http://schemas.openxmlformats.org/officeDocument/2006/customXml" ds:itemID="{F894D1E6-AE5F-A94D-A2E2-280669912408}">
+<ds:datastoreItem xmlns:ds="http://schemas.openxmlformats.org/officeDocument/2006/customXml" ds:itemID="{B08B5A3A-9B76-5545-82ED-58563633DDF7}">
   <ds:schemaRefs>
     <ds:schemaRef ds:uri="http://schemas.openxmlformats.org/officeDocument/2006/bibliography"/>
   </ds:schemaRefs>

</xml_diff>

<commit_message>
Updated EV3WifiLib library and built against .NET 3.5 so it can be used in Unity
</commit_message>
<xml_diff>
--- a/UnityRobot.docx
+++ b/UnityRobot.docx
@@ -1153,6 +1153,11 @@
       <w:bookmarkEnd w:id="2"/>
     </w:p>
     <w:p>
+      <w:pPr>
+        <w:rPr>
+          <w:b/>
+        </w:rPr>
+      </w:pPr>
       <w:r>
         <w:t xml:space="preserve">Connecting the EV3 Mindstorms robot </w:t>
       </w:r>
@@ -1360,6 +1365,9 @@
         <w:t xml:space="preserve">Connecting using Wifi and </w:t>
       </w:r>
       <w:r>
+        <w:t xml:space="preserve">the </w:t>
+      </w:r>
+      <w:r>
         <w:t>LEGO MINDSTORMS EV3 API for .NET</w:t>
       </w:r>
     </w:p>
@@ -1393,7 +1401,15 @@
         <w:t>Conne</w:t>
       </w:r>
       <w:r>
-        <w:t xml:space="preserve">cting using Wifi and simple TCP/IP </w:t>
+        <w:t xml:space="preserve">cting using Wifi and </w:t>
+      </w:r>
+      <w:r>
+        <w:t xml:space="preserve">a </w:t>
+      </w:r>
+      <w:bookmarkStart w:id="3" w:name="_GoBack"/>
+      <w:bookmarkEnd w:id="3"/>
+      <w:r>
+        <w:t xml:space="preserve">simple TCP/IP </w:t>
       </w:r>
       <w:r>
         <w:t>connection</w:t>
@@ -1420,19 +1436,7 @@
           <w:rPr>
             <w:rStyle w:val="Hyperlink"/>
           </w:rPr>
-          <w:t>http://www.monobrick.dk/guides</w:t>
-        </w:r>
-        <w:r>
-          <w:rPr>
-            <w:rStyle w:val="Hyperlink"/>
-          </w:rPr>
-          <w:t>/</w:t>
-        </w:r>
-        <w:r>
-          <w:rPr>
-            <w:rStyle w:val="Hyperlink"/>
-          </w:rPr>
-          <w:t>how-to-establish-a-wifi-connection-with-the-ev3-brick/</w:t>
+          <w:t>http://www.monobrick.dk/guides/how-to-establish-a-wifi-connection-with-the-ev3-brick/</w:t>
         </w:r>
       </w:hyperlink>
       <w:r>
@@ -1546,12 +1550,7 @@
         <w:pStyle w:val="Heading3"/>
       </w:pPr>
       <w:r>
-        <w:t xml:space="preserve">Sending </w:t>
-      </w:r>
-      <w:bookmarkStart w:id="3" w:name="_GoBack"/>
-      <w:bookmarkEnd w:id="3"/>
-      <w:r>
-        <w:t>messages from from EV3 to host</w:t>
+        <w:t>Sending messages from from EV3 to host</w:t>
       </w:r>
     </w:p>
     <w:p>
@@ -1576,6 +1575,25 @@
       </w:r>
       <w:r>
         <w:t>using the 'opFile' Direct Command.</w:t>
+      </w:r>
+    </w:p>
+    <w:p>
+      <w:pPr>
+        <w:pStyle w:val="Heading3"/>
+      </w:pPr>
+      <w:r>
+        <w:t>EV3WifiLib library</w:t>
+      </w:r>
+    </w:p>
+    <w:p>
+      <w:r>
+        <w:t>For sending and recieving messages EV3WifiLib.dll is created containing the EV3Wifi class. This library is compiled with 'Target framework' set to '</w:t>
+      </w:r>
+      <w:r>
+        <w:t>.NET Framework3.5</w:t>
+      </w:r>
+      <w:r>
+        <w:t>'. Next it be included in a Unity project. In Unity, set the 'Edit -&gt; Project Settings -&gt; Player -&gt; Api Compatibility Level' to '.NET 2.0'.</w:t>
       </w:r>
     </w:p>
     <w:p/>
@@ -6633,7 +6651,7 @@
 </file>
 
 <file path=customXml/itemProps1.xml><?xml version="1.0" encoding="utf-8"?>
-<ds:datastoreItem xmlns:ds="http://schemas.openxmlformats.org/officeDocument/2006/customXml" ds:itemID="{B08B5A3A-9B76-5545-82ED-58563633DDF7}">
+<ds:datastoreItem xmlns:ds="http://schemas.openxmlformats.org/officeDocument/2006/customXml" ds:itemID="{139A3374-DF5C-A343-9788-46337DF190C4}">
   <ds:schemaRefs>
     <ds:schemaRef ds:uri="http://schemas.openxmlformats.org/officeDocument/2006/bibliography"/>
   </ds:schemaRefs>

</xml_diff>

<commit_message>
Added return of error string in case of connection error and added comments on System and Direct Commands.
</commit_message>
<xml_diff>
--- a/UnityRobot.docx
+++ b/UnityRobot.docx
@@ -1406,8 +1406,6 @@
       <w:r>
         <w:t xml:space="preserve">a </w:t>
       </w:r>
-      <w:bookmarkStart w:id="3" w:name="_GoBack"/>
-      <w:bookmarkEnd w:id="3"/>
       <w:r>
         <w:t xml:space="preserve">simple TCP/IP </w:t>
       </w:r>
@@ -1550,7 +1548,7 @@
         <w:pStyle w:val="Heading3"/>
       </w:pPr>
       <w:r>
-        <w:t>Sending messages from from EV3 to host</w:t>
+        <w:t>Sending messages from EV3 to host</w:t>
       </w:r>
     </w:p>
     <w:p>
@@ -1567,33 +1565,58 @@
           <w:rPr>
             <w:rStyle w:val="Hyperlink"/>
           </w:rPr>
-          <w:t>https://siouxnetontrack.wordpress.com/2014/08/19/sending-data-over-wifi-between-our-pc-application-and-the-ev3-part-1/</w:t>
+          <w:t>https://siouxnetontrack.wordpress.com/2014/08/19/sending-data-over-wifi-between-our-pc-application-and-the</w:t>
+        </w:r>
+        <w:r>
+          <w:rPr>
+            <w:rStyle w:val="Hyperlink"/>
+          </w:rPr>
+          <w:t>-</w:t>
+        </w:r>
+        <w:r>
+          <w:rPr>
+            <w:rStyle w:val="Hyperlink"/>
+          </w:rPr>
+          <w:t>ev3-part-1/</w:t>
         </w:r>
       </w:hyperlink>
       <w:r>
         <w:t xml:space="preserve"> a workaround is decscribed. On the EV3 it is possible to write text to a file which can be read on the host </w:t>
       </w:r>
       <w:r>
-        <w:t>using the 'opFile' Direct Command.</w:t>
+        <w:t xml:space="preserve">using the </w:t>
+      </w:r>
+      <w:r>
+        <w:t>opFile</w:t>
+      </w:r>
+      <w:r>
+        <w:t>(READ_VALUE) command packed in a</w:t>
+      </w:r>
+      <w:r>
+        <w:t xml:space="preserve"> Direct Command.</w:t>
       </w:r>
     </w:p>
     <w:p>
-      <w:pPr>
-        <w:pStyle w:val="Heading3"/>
-      </w:pPr>
-      <w:r>
-        <w:t>EV3WifiLib library</w:t>
+      <w:r>
+        <w:t xml:space="preserve">Attention point with this method is that when the EV3 is writing the file, the host cannot read it. A way around this is to let the EV3 </w:t>
+      </w:r>
+      <w:bookmarkStart w:id="3" w:name="_GoBack"/>
+      <w:bookmarkEnd w:id="3"/>
+      <w:r>
+        <w:t>write a new value in the file after a request from the host (e.g. 'get_distance') and then let the host close the file after which the host can read the value.</w:t>
       </w:r>
     </w:p>
     <w:p>
-      <w:r>
-        <w:t>For sending and recieving messages EV3WifiLib.dll is created containing the EV3Wifi class. This library is compiled with 'Target framework' set to '</w:t>
-      </w:r>
-      <w:r>
-        <w:t>.NET Framework3.5</w:t>
-      </w:r>
-      <w:r>
-        <w:t>'. Next it be included in a Unity project. In Unity, set the 'Edit -&gt; Project Settings -&gt; Player -&gt; Api Compatibility Level' to '.NET 2.0'.</w:t>
+      <w:pPr>
+        <w:pStyle w:val="Heading3"/>
+      </w:pPr>
+      <w:r>
+        <w:t>EV3WifiLib library</w:t>
+      </w:r>
+    </w:p>
+    <w:p>
+      <w:r>
+        <w:t>For sending and recieving messages EV3WifiLib.dll is created containing the EV3Wifi class. This library is compiled with 'Target framework' set to '.NET Framework3.5'. Next it be included in a Unity project. In Unity, set the 'Edit -&gt; Project Settings -&gt; Player -&gt; Api Compatibility Level' to '.NET 2.0'.</w:t>
       </w:r>
     </w:p>
     <w:p/>
@@ -6651,7 +6674,7 @@
 </file>
 
 <file path=customXml/itemProps1.xml><?xml version="1.0" encoding="utf-8"?>
-<ds:datastoreItem xmlns:ds="http://schemas.openxmlformats.org/officeDocument/2006/customXml" ds:itemID="{139A3374-DF5C-A343-9788-46337DF190C4}">
+<ds:datastoreItem xmlns:ds="http://schemas.openxmlformats.org/officeDocument/2006/customXml" ds:itemID="{5E56FBC1-26EB-A94C-BEF9-250E5019B1ED}">
   <ds:schemaRefs>
     <ds:schemaRef ds:uri="http://schemas.openxmlformats.org/officeDocument/2006/bibliography"/>
   </ds:schemaRefs>

</xml_diff>